<commit_message>
finished processing code and updated report
</commit_message>
<xml_diff>
--- a/report documents/Harmonica AMT.docx
+++ b/report documents/Harmonica AMT.docx
@@ -48,13 +48,8 @@
         <w:pStyle w:val="Subtitle"/>
       </w:pPr>
       <w:r>
-        <w:t xml:space="preserve">Supervisor: Glenn </w:t>
-      </w:r>
-      <w:proofErr w:type="spellStart"/>
-      <w:r>
-        <w:t>Hawe</w:t>
-      </w:r>
-      <w:proofErr w:type="spellEnd"/>
+        <w:t>Supervisor: Glenn Hawe</w:t>
+      </w:r>
     </w:p>
     <w:p>
       <w:r>
@@ -5317,26 +5312,13 @@
         <w:t xml:space="preserve">The harmonica is a wind instrument played by either inhaling or exhaling a breath on certain parts of the harmonicas front to produce different noises. Harmonicas can have many different tunings, with the most common being in the key of C with 20 possible notes at different pitches. The music notation for the harmonica is also an outlier to other sheet music as instead of the common stave format of 5 horizontal bars commonly seen with piano music, a harmonica music notation is </w:t>
       </w:r>
       <w:r>
-        <w:t xml:space="preserve">much simpler, with notations often simply being the number of the note and an arrow indication </w:t>
-      </w:r>
-      <w:proofErr w:type="spellStart"/>
-      <w:r>
-        <w:t>wether</w:t>
-      </w:r>
-      <w:proofErr w:type="spellEnd"/>
-      <w:r>
-        <w:t xml:space="preserve"> the note is a draw or blow.</w:t>
-      </w:r>
-    </w:p>
-    <w:p>
-      <w:r>
-        <w:t xml:space="preserve">This project came into being from my interest in Automatic Music Transcription services (AMTs) that take an audio input for a specific instrument and convert it into a sheet music notation. When looking into these I found many AMTs for popular instruments like the guitar and piano, but very few for more niche instruments. I chose to base my project around the harmonica as it is niche enough that there is not an AMT already created for it, as well as the fact that the harmonica has enough unique aspects to it that a tailored solution would offer more to a user compared to a general use </w:t>
-      </w:r>
-      <w:proofErr w:type="gramStart"/>
-      <w:r>
-        <w:t>AMT</w:t>
-      </w:r>
-      <w:proofErr w:type="gramEnd"/>
+        <w:t>much simpler, with notations often simply being the number of the note and an arrow indication wether the note is a draw or blow.</w:t>
+      </w:r>
+    </w:p>
+    <w:p>
+      <w:r>
+        <w:t>This project came into being from my interest in Automatic Music Transcription services (AMTs) that take an audio input for a specific instrument and convert it into a sheet music notation. When looking into these I found many AMTs for popular instruments like the guitar and piano, but very few for more niche instruments. I chose to base my project around the harmonica as it is niche enough that there is not an AMT already created for it, as well as the fact that the harmonica has enough unique aspects to it that a tailored solution would offer more to a user compared to a general use AMT</w:t>
+      </w:r>
     </w:p>
     <w:p>
       <w:r>
@@ -5352,13 +5334,8 @@
         </w:numPr>
       </w:pPr>
       <w:r>
-        <w:t xml:space="preserve">Find the notes to a song they are listening </w:t>
-      </w:r>
-      <w:proofErr w:type="gramStart"/>
-      <w:r>
-        <w:t>to</w:t>
-      </w:r>
-      <w:proofErr w:type="gramEnd"/>
+        <w:t>Find the notes to a song they are listening to</w:t>
+      </w:r>
     </w:p>
     <w:p>
       <w:pPr>
@@ -5369,14 +5346,9 @@
         </w:numPr>
       </w:pPr>
       <w:r>
-        <w:t xml:space="preserve">Create sheet music for a song they have come up with to share with </w:t>
-      </w:r>
-      <w:proofErr w:type="gramStart"/>
-      <w:r>
-        <w:t>others</w:t>
+        <w:t>Create sheet music for a song they have come up with to share with others</w:t>
       </w:r>
       <w:bookmarkStart w:id="7" w:name="_Toc131092243"/>
-      <w:proofErr w:type="gramEnd"/>
     </w:p>
     <w:p>
       <w:pPr>
@@ -5460,13 +5432,8 @@
         <w:t xml:space="preserve">the AMT will then piece these together with a renderer to generate sheet music </w:t>
       </w:r>
       <w:r>
-        <w:t xml:space="preserve">for the sound file that was uploaded and offer the user a method to view or download the finished </w:t>
-      </w:r>
-      <w:proofErr w:type="gramStart"/>
-      <w:r>
-        <w:t>product</w:t>
-      </w:r>
-      <w:proofErr w:type="gramEnd"/>
+        <w:t>for the sound file that was uploaded and offer the user a method to view or download the finished product</w:t>
+      </w:r>
     </w:p>
     <w:p>
       <w:r>
@@ -5485,15 +5452,7 @@
         <w:t xml:space="preserve"> packaged into a website or application </w:t>
       </w:r>
       <w:r>
-        <w:t xml:space="preserve">to offer a more </w:t>
-      </w:r>
-      <w:proofErr w:type="gramStart"/>
-      <w:r>
-        <w:t>user friendly</w:t>
-      </w:r>
-      <w:proofErr w:type="gramEnd"/>
-      <w:r>
-        <w:t xml:space="preserve"> method of interacting with the AMT rather than just having it run off the console.</w:t>
+        <w:t>to offer a more user friendly method of interacting with the AMT rather than just having it run off the console.</w:t>
       </w:r>
     </w:p>
     <w:p/>
@@ -5523,23 +5482,7 @@
     </w:p>
     <w:p>
       <w:r>
-        <w:t xml:space="preserve">At the beginning of this </w:t>
-      </w:r>
-      <w:proofErr w:type="gramStart"/>
-      <w:r>
-        <w:t>project</w:t>
-      </w:r>
-      <w:proofErr w:type="gramEnd"/>
-      <w:r>
-        <w:t xml:space="preserve"> I set myself a few key objectives to aim to complete during the course of the </w:t>
-      </w:r>
-      <w:proofErr w:type="spellStart"/>
-      <w:r>
-        <w:t>alotted</w:t>
-      </w:r>
-      <w:proofErr w:type="spellEnd"/>
-      <w:r>
-        <w:t xml:space="preserve"> time</w:t>
+        <w:t>At the beginning of this project I set myself a few key objectives to aim to complete during the course of the alotted time</w:t>
       </w:r>
       <w:r>
         <w:t>:</w:t>
@@ -5554,13 +5497,8 @@
         </w:numPr>
       </w:pPr>
       <w:r>
-        <w:t xml:space="preserve">find and understand key requirements that the stakeholders of the project may </w:t>
-      </w:r>
-      <w:proofErr w:type="gramStart"/>
-      <w:r>
-        <w:t>have</w:t>
-      </w:r>
-      <w:proofErr w:type="gramEnd"/>
+        <w:t>find and understand key requirements that the stakeholders of the project may have</w:t>
+      </w:r>
     </w:p>
     <w:p>
       <w:pPr>
@@ -5571,17 +5509,7 @@
         </w:numPr>
       </w:pPr>
       <w:r>
-        <w:t xml:space="preserve">generate a set of functional and </w:t>
-      </w:r>
-      <w:proofErr w:type="spellStart"/>
-      <w:proofErr w:type="gramStart"/>
-      <w:r>
-        <w:t>non functional</w:t>
-      </w:r>
-      <w:proofErr w:type="spellEnd"/>
-      <w:proofErr w:type="gramEnd"/>
-      <w:r>
-        <w:t xml:space="preserve"> requirements for the finished program</w:t>
+        <w:t>generate a set of functional and non functional requirements for the finished program</w:t>
       </w:r>
     </w:p>
     <w:p>
@@ -5593,13 +5521,8 @@
         </w:numPr>
       </w:pPr>
       <w:r>
-        <w:t xml:space="preserve">identify and choose the correct software to fit the requirements of the project, as well as choose an effective software development cycle for the projects </w:t>
-      </w:r>
-      <w:proofErr w:type="gramStart"/>
-      <w:r>
-        <w:t>duration</w:t>
-      </w:r>
-      <w:proofErr w:type="gramEnd"/>
+        <w:t>identify and choose the correct software to fit the requirements of the project, as well as choose an effective software development cycle for the projects duration</w:t>
+      </w:r>
     </w:p>
     <w:p>
       <w:pPr>
@@ -5610,13 +5533,8 @@
         </w:numPr>
       </w:pPr>
       <w:r>
-        <w:t xml:space="preserve">perform a risk assessment of issues that could arise during the development of the project and come up with countermeasures to ensure mitigation of </w:t>
-      </w:r>
-      <w:proofErr w:type="gramStart"/>
-      <w:r>
-        <w:t>risks</w:t>
-      </w:r>
-      <w:proofErr w:type="gramEnd"/>
+        <w:t>perform a risk assessment of issues that could arise during the development of the project and come up with countermeasures to ensure mitigation of risks</w:t>
+      </w:r>
     </w:p>
     <w:p>
       <w:pPr>
@@ -5627,13 +5545,8 @@
         </w:numPr>
       </w:pPr>
       <w:r>
-        <w:t xml:space="preserve">research what software would be most effective for creating a final product that would fulfil the shareholders </w:t>
-      </w:r>
-      <w:proofErr w:type="gramStart"/>
-      <w:r>
-        <w:t>criteria</w:t>
-      </w:r>
-      <w:proofErr w:type="gramEnd"/>
+        <w:t>research what software would be most effective for creating a final product that would fulfil the shareholders criteria</w:t>
+      </w:r>
     </w:p>
     <w:p>
       <w:pPr>
@@ -5644,21 +5557,8 @@
         </w:numPr>
       </w:pPr>
       <w:r>
-        <w:t xml:space="preserve">design and use a </w:t>
-      </w:r>
-      <w:proofErr w:type="spellStart"/>
-      <w:r>
-        <w:t>gantt</w:t>
-      </w:r>
-      <w:proofErr w:type="spellEnd"/>
-      <w:r>
-        <w:t xml:space="preserve"> chart to track and make effective use of my time when working on the </w:t>
-      </w:r>
-      <w:proofErr w:type="gramStart"/>
-      <w:r>
-        <w:t>project</w:t>
-      </w:r>
-      <w:proofErr w:type="gramEnd"/>
+        <w:t>design and use a gantt chart to track and make effective use of my time when working on the project</w:t>
+      </w:r>
     </w:p>
     <w:p>
       <w:pPr>
@@ -5672,13 +5572,8 @@
         <w:t xml:space="preserve">create a product that allows a user to create and download a sheet music version of </w:t>
       </w:r>
       <w:r>
-        <w:t xml:space="preserve">whatever tune was played into </w:t>
-      </w:r>
-      <w:proofErr w:type="gramStart"/>
-      <w:r>
-        <w:t>it</w:t>
-      </w:r>
-      <w:proofErr w:type="gramEnd"/>
+        <w:t>whatever tune was played into it</w:t>
+      </w:r>
     </w:p>
     <w:p>
       <w:pPr>
@@ -5689,13 +5584,8 @@
         </w:numPr>
       </w:pPr>
       <w:r>
-        <w:t xml:space="preserve">perform testing with potential users of the product and create a list of feedback and areas of improvement for the </w:t>
-      </w:r>
-      <w:proofErr w:type="gramStart"/>
-      <w:r>
-        <w:t>future</w:t>
-      </w:r>
-      <w:proofErr w:type="gramEnd"/>
+        <w:t>perform testing with potential users of the product and create a list of feedback and areas of improvement for the future</w:t>
+      </w:r>
     </w:p>
     <w:p>
       <w:pPr>
@@ -5706,214 +5596,224 @@
         </w:numPr>
       </w:pPr>
       <w:r>
-        <w:t xml:space="preserve">produce a readme for the project that would both teach the user how to use the product as well as how to set up a new instance of the product with </w:t>
-      </w:r>
-      <w:proofErr w:type="gramStart"/>
-      <w:r>
-        <w:t>ease</w:t>
-      </w:r>
-      <w:proofErr w:type="gramEnd"/>
+        <w:t xml:space="preserve">produce a readme for the project that would both teach the user how to use the product as well as how to set up a new instance of the product with ease </w:t>
+      </w:r>
+    </w:p>
+    <w:p>
+      <w:pPr>
+        <w:pStyle w:val="Heading2"/>
+      </w:pPr>
+      <w:bookmarkStart w:id="9" w:name="_Toc131092245"/>
+      <w:r>
+        <w:t>Outline of Dissertation Structure</w:t>
+      </w:r>
+      <w:bookmarkEnd w:id="9"/>
+    </w:p>
+    <w:p/>
+    <w:p>
+      <w:r>
+        <w:t xml:space="preserve">Chapter 2 – Literature Review &amp; Technical Background </w:t>
+      </w:r>
+    </w:p>
+    <w:p>
+      <w:r>
+        <w:t>This section will include information detailing the basics of the project and the research into any prior existing products that fulfil similar roles in the market</w:t>
+      </w:r>
+    </w:p>
+    <w:p>
+      <w:r>
+        <w:t xml:space="preserve">Chapter 3 – Requirements Gathering &amp; Analysis </w:t>
+      </w:r>
+    </w:p>
+    <w:p>
+      <w:r>
+        <w:t>This section will cover the gathering, ordering and verification of requirements for the project, as well as the time allotment for</w:t>
+      </w:r>
+      <w:r>
+        <w:t xml:space="preserve"> the different steps of the project and creating a list of user requirements</w:t>
+      </w:r>
+    </w:p>
+    <w:p>
+      <w:r>
+        <w:t xml:space="preserve">Chapter 4 – Project </w:t>
+      </w:r>
+      <w:r>
+        <w:t>Planning</w:t>
+      </w:r>
+      <w:r>
+        <w:t xml:space="preserve"> &amp; P</w:t>
+      </w:r>
+      <w:r>
+        <w:t>reparation ---</w:t>
+      </w:r>
       <w:r>
         <w:t xml:space="preserve"> </w:t>
       </w:r>
     </w:p>
     <w:p>
+      <w:r>
+        <w:t xml:space="preserve">This includes details regarding project management tools, version control, risk assessment, chosen software development lifecycle methodology, Gantt chart as well as an overview of the hardware and software utilised. </w:t>
+      </w:r>
+    </w:p>
+    <w:p>
+      <w:r>
+        <w:t xml:space="preserve">Chapter 5 – Design </w:t>
+      </w:r>
+    </w:p>
+    <w:p>
+      <w:r>
+        <w:t xml:space="preserve">This includes details regarding use case diagrams, screen design phases, colour palettes, accessibility and a discussion regarding the ER Diagram. </w:t>
+      </w:r>
+    </w:p>
+    <w:p>
+      <w:r>
+        <w:t xml:space="preserve">Chapter 6 – Implementation &amp; Testing </w:t>
+      </w:r>
+    </w:p>
+    <w:p>
+      <w:r>
+        <w:t xml:space="preserve">This includes details regarding the implementation of user stories into features within the application. This highlights the code used to achieve each user story, using unit tests to confirm that user stories are fully met and providing screenshots to provide evidence of this. </w:t>
+      </w:r>
+    </w:p>
+    <w:p>
+      <w:r>
+        <w:t xml:space="preserve">Chapter 7 – Evaluation </w:t>
+      </w:r>
+    </w:p>
+    <w:p/>
+    <w:p>
+      <w:pPr>
+        <w:pStyle w:val="Heading1"/>
+      </w:pPr>
+      <w:bookmarkStart w:id="10" w:name="_Toc131092246"/>
+      <w:r>
+        <w:t>Literature Review</w:t>
+      </w:r>
+      <w:bookmarkEnd w:id="10"/>
+    </w:p>
+    <w:p>
       <w:pPr>
         <w:pStyle w:val="Heading2"/>
       </w:pPr>
-      <w:bookmarkStart w:id="9" w:name="_Toc131092245"/>
-      <w:r>
-        <w:t>Outline of Dissertation Structure</w:t>
-      </w:r>
-      <w:bookmarkEnd w:id="9"/>
+      <w:r>
+        <w:t>Project foundations</w:t>
+      </w:r>
+    </w:p>
+    <w:p>
+      <w:r>
+        <w:t>In 2022 Spotify released an open source python module called basic pitch, which allows for a multitude</w:t>
+      </w:r>
+      <w:r>
+        <w:t xml:space="preserve"> of types</w:t>
+      </w:r>
+      <w:r>
+        <w:t xml:space="preserve"> of audio files to be passed through it, and using a neural network will output a midi file and an optional csv file with the predicted pitches that were played in said audio file</w:t>
+      </w:r>
+      <w:r>
+        <w:t xml:space="preserve"> as well as when they were played.</w:t>
+      </w:r>
+    </w:p>
+    <w:p>
+      <w:r>
+        <w:t xml:space="preserve">As well as this I had contact with multiple shareholders that played the harmonica </w:t>
+      </w:r>
+      <w:r>
+        <w:t>and were interested in an application to encode songs they played on a harmonica into a sheet music version of the audio file.</w:t>
+      </w:r>
+    </w:p>
+    <w:p>
+      <w:pPr>
+        <w:pStyle w:val="Heading2"/>
+      </w:pPr>
+      <w:bookmarkStart w:id="11" w:name="_Toc131092247"/>
+      <w:r>
+        <w:t>Existing Solutions</w:t>
+      </w:r>
+      <w:bookmarkEnd w:id="11"/>
+    </w:p>
+    <w:p>
+      <w:r>
+        <w:t xml:space="preserve">While searching for previously existing harmonica transcribers, I found many systems that offer plain audio to midi and sheet music </w:t>
+      </w:r>
+      <w:r>
+        <w:t>transcribers (basic pitch is an example of such), however none of these would work correctly for a harmonica, as each note on a harmonica (bar the lowest and highest notes) are a mixture of different notes played at the same time with varying pitches, which would not return an easily recognisable notation format that the harmonica has.</w:t>
+      </w:r>
+    </w:p>
+    <w:p>
+      <w:r>
+        <w:t xml:space="preserve">With the system I aim to create, </w:t>
+      </w:r>
+      <w:r>
+        <w:t>the returned sheet music will be in the harmonicas sheet music notation, allowing users to easily read the generated notes.</w:t>
+      </w:r>
+    </w:p>
+    <w:p>
+      <w:pPr>
+        <w:pStyle w:val="Heading2"/>
+      </w:pPr>
+      <w:bookmarkStart w:id="12" w:name="_Toc131092248"/>
+      <w:r>
+        <w:t>Current System</w:t>
+      </w:r>
+      <w:bookmarkEnd w:id="12"/>
     </w:p>
     <w:p/>
     <w:p>
-      <w:r>
-        <w:t xml:space="preserve">Chapter 2 – Literature Review &amp; Technical Background </w:t>
-      </w:r>
-    </w:p>
-    <w:p>
-      <w:r>
-        <w:t xml:space="preserve">This section will include information detailing the basics of the project and the research into any prior existing products that fulfil similar roles in the </w:t>
-      </w:r>
-      <w:proofErr w:type="gramStart"/>
-      <w:r>
-        <w:t>market</w:t>
-      </w:r>
-      <w:proofErr w:type="gramEnd"/>
-    </w:p>
-    <w:p>
-      <w:r>
-        <w:t xml:space="preserve">Chapter 3 – Requirements Gathering &amp; Analysis </w:t>
-      </w:r>
-    </w:p>
-    <w:p>
-      <w:r>
-        <w:t>This section will cover the gathering, ordering and verification of requirements for the project, as well as the time allotment for</w:t>
-      </w:r>
-      <w:r>
-        <w:t xml:space="preserve"> the different steps of the project and creating a list of </w:t>
-      </w:r>
-      <w:proofErr w:type="gramStart"/>
-      <w:r>
-        <w:t>user</w:t>
-      </w:r>
-      <w:proofErr w:type="gramEnd"/>
-      <w:r>
-        <w:t xml:space="preserve"> requirements</w:t>
-      </w:r>
-    </w:p>
-    <w:p>
-      <w:r>
-        <w:t xml:space="preserve">Chapter 4 – Project </w:t>
-      </w:r>
-      <w:r>
-        <w:t>Planning</w:t>
-      </w:r>
-      <w:r>
-        <w:t xml:space="preserve"> &amp; P</w:t>
-      </w:r>
-      <w:r>
-        <w:t>reparation ---</w:t>
-      </w:r>
-      <w:r>
-        <w:t xml:space="preserve"> </w:t>
-      </w:r>
-    </w:p>
-    <w:p>
-      <w:r>
-        <w:t xml:space="preserve">This includes details regarding project management tools, version control, risk assessment, chosen software development lifecycle methodology, Gantt chart as well as an overview of the hardware and software utilised. </w:t>
-      </w:r>
-    </w:p>
-    <w:p>
-      <w:r>
-        <w:t xml:space="preserve">Chapter 5 – Design </w:t>
-      </w:r>
-    </w:p>
-    <w:p>
-      <w:r>
-        <w:t xml:space="preserve">This includes details regarding use case diagrams, screen design phases, colour palettes, </w:t>
-      </w:r>
-      <w:proofErr w:type="gramStart"/>
-      <w:r>
-        <w:t>accessibility</w:t>
-      </w:r>
-      <w:proofErr w:type="gramEnd"/>
-      <w:r>
-        <w:t xml:space="preserve"> and a discussion regarding the ER Diagram. </w:t>
-      </w:r>
-    </w:p>
-    <w:p>
-      <w:r>
-        <w:t xml:space="preserve">Chapter 6 – Implementation &amp; Testing </w:t>
-      </w:r>
-    </w:p>
-    <w:p>
-      <w:r>
-        <w:t xml:space="preserve">This includes details regarding the implementation of user stories into features within the application. This highlights the code used to achieve each user story, using unit tests to confirm that user stories are fully met and providing screenshots to provide evidence of this. </w:t>
-      </w:r>
-    </w:p>
-    <w:p>
-      <w:r>
-        <w:t xml:space="preserve">Chapter 7 – Evaluation </w:t>
-      </w:r>
+      <w:pPr>
+        <w:pStyle w:val="Heading2"/>
+      </w:pPr>
+      <w:bookmarkStart w:id="13" w:name="_Toc131092249"/>
+      <w:r>
+        <w:t>Desired Solution</w:t>
+      </w:r>
+      <w:bookmarkEnd w:id="13"/>
     </w:p>
     <w:p/>
     <w:p>
       <w:pPr>
+        <w:pStyle w:val="Heading2"/>
+      </w:pPr>
+      <w:bookmarkStart w:id="14" w:name="_Toc131092250"/>
+      <w:r>
+        <w:t>Potential Existing Solutions</w:t>
+      </w:r>
+      <w:bookmarkEnd w:id="14"/>
+    </w:p>
+    <w:p/>
+    <w:p>
+      <w:pPr>
+        <w:pStyle w:val="Heading2"/>
+      </w:pPr>
+      <w:bookmarkStart w:id="15" w:name="_Toc131092251"/>
+      <w:r>
+        <w:t>W</w:t>
+      </w:r>
+      <w:r>
+        <w:t>eighing up the options</w:t>
+      </w:r>
+      <w:bookmarkEnd w:id="15"/>
+    </w:p>
+    <w:p/>
+    <w:p>
+      <w:pPr>
         <w:pStyle w:val="Heading1"/>
       </w:pPr>
-      <w:bookmarkStart w:id="10" w:name="_Toc131092246"/>
-      <w:r>
-        <w:t>Literature Review</w:t>
-      </w:r>
-      <w:bookmarkEnd w:id="10"/>
+      <w:bookmarkStart w:id="16" w:name="_Toc131092252"/>
+      <w:r>
+        <w:t>Technical Background</w:t>
+      </w:r>
+      <w:bookmarkEnd w:id="16"/>
     </w:p>
     <w:p/>
     <w:p>
       <w:pPr>
         <w:pStyle w:val="Heading2"/>
       </w:pPr>
-      <w:bookmarkStart w:id="11" w:name="_Toc131092247"/>
-      <w:r>
-        <w:t>Existing Solutions</w:t>
-      </w:r>
-      <w:bookmarkEnd w:id="11"/>
-    </w:p>
-    <w:p/>
-    <w:p>
-      <w:pPr>
-        <w:pStyle w:val="Heading2"/>
-      </w:pPr>
-      <w:bookmarkStart w:id="12" w:name="_Toc131092248"/>
-      <w:r>
-        <w:t>Current System</w:t>
-      </w:r>
-      <w:bookmarkEnd w:id="12"/>
-    </w:p>
-    <w:p/>
-    <w:p>
-      <w:pPr>
-        <w:pStyle w:val="Heading2"/>
-      </w:pPr>
-      <w:bookmarkStart w:id="13" w:name="_Toc131092249"/>
-      <w:r>
-        <w:t>Desired Solution</w:t>
-      </w:r>
-      <w:bookmarkEnd w:id="13"/>
-    </w:p>
-    <w:p/>
-    <w:p>
-      <w:pPr>
-        <w:pStyle w:val="Heading2"/>
-      </w:pPr>
-      <w:bookmarkStart w:id="14" w:name="_Toc131092250"/>
-      <w:r>
-        <w:t>Potential Existing Solutions</w:t>
-      </w:r>
-      <w:bookmarkEnd w:id="14"/>
-    </w:p>
-    <w:p/>
-    <w:p>
-      <w:pPr>
-        <w:pStyle w:val="Heading2"/>
-      </w:pPr>
-      <w:bookmarkStart w:id="15" w:name="_Toc131092251"/>
-      <w:r>
-        <w:t>W</w:t>
-      </w:r>
-      <w:r>
-        <w:t>eighing up the options</w:t>
-      </w:r>
-      <w:bookmarkEnd w:id="15"/>
-    </w:p>
-    <w:p/>
-    <w:p>
-      <w:pPr>
-        <w:pStyle w:val="Heading1"/>
-      </w:pPr>
-      <w:bookmarkStart w:id="16" w:name="_Toc131092252"/>
-      <w:r>
-        <w:t>Technical Background</w:t>
-      </w:r>
-      <w:bookmarkEnd w:id="16"/>
-    </w:p>
-    <w:p/>
-    <w:p>
-      <w:pPr>
-        <w:pStyle w:val="Heading2"/>
-      </w:pPr>
       <w:bookmarkStart w:id="17" w:name="_Toc131092253"/>
       <w:r>
-        <w:t xml:space="preserve">Choosing a Software Development </w:t>
-      </w:r>
-      <w:proofErr w:type="gramStart"/>
-      <w:r>
-        <w:t>Life-Cycle</w:t>
+        <w:t>Choosing a Software Development Life-Cycle</w:t>
       </w:r>
       <w:bookmarkEnd w:id="17"/>
-      <w:proofErr w:type="gramEnd"/>
       <w:r>
         <w:tab/>
       </w:r>
@@ -5948,13 +5848,8 @@
         </w:numPr>
       </w:pPr>
       <w:r>
-        <w:t xml:space="preserve">Transparency in current state of project compared to projected </w:t>
-      </w:r>
-      <w:proofErr w:type="gramStart"/>
-      <w:r>
-        <w:t>progress</w:t>
-      </w:r>
-      <w:proofErr w:type="gramEnd"/>
+        <w:t>Transparency in current state of project compared to projected progress</w:t>
+      </w:r>
     </w:p>
     <w:p>
       <w:pPr>
@@ -5964,13 +5859,8 @@
         </w:numPr>
       </w:pPr>
       <w:r>
-        <w:t xml:space="preserve">Allows for continual testing of overall product more often than waterfall </w:t>
-      </w:r>
-      <w:proofErr w:type="gramStart"/>
-      <w:r>
-        <w:t>model</w:t>
-      </w:r>
-      <w:proofErr w:type="gramEnd"/>
+        <w:t>Allows for continual testing of overall product more often than waterfall model</w:t>
+      </w:r>
     </w:p>
     <w:p>
       <w:pPr>
@@ -5990,6 +5880,7 @@
       </w:pPr>
       <w:bookmarkStart w:id="18" w:name="_Toc131092254"/>
       <w:r>
+        <w:lastRenderedPageBreak/>
         <w:t>Considerations</w:t>
       </w:r>
       <w:bookmarkEnd w:id="18"/>
@@ -6001,14 +5892,9 @@
       </w:pPr>
       <w:bookmarkStart w:id="19" w:name="_Toc131092255"/>
       <w:r>
-        <w:t xml:space="preserve">Software Development </w:t>
-      </w:r>
-      <w:proofErr w:type="gramStart"/>
-      <w:r>
-        <w:t>Life-Cycles</w:t>
+        <w:t>Software Development Life-Cycles</w:t>
       </w:r>
       <w:bookmarkEnd w:id="19"/>
-      <w:proofErr w:type="gramEnd"/>
     </w:p>
     <w:p/>
     <w:p>
@@ -6051,142 +5937,142 @@
       </w:pPr>
       <w:bookmarkStart w:id="23" w:name="_Toc131092259"/>
       <w:r>
+        <w:t>Choosing a web framework</w:t>
+      </w:r>
+      <w:bookmarkEnd w:id="23"/>
+    </w:p>
+    <w:p/>
+    <w:p>
+      <w:pPr>
+        <w:pStyle w:val="Heading3"/>
+      </w:pPr>
+      <w:bookmarkStart w:id="24" w:name="_Toc131092260"/>
+      <w:r>
+        <w:t>Choosing a database backend</w:t>
+      </w:r>
+      <w:bookmarkEnd w:id="24"/>
+    </w:p>
+    <w:p/>
+    <w:p>
+      <w:pPr>
+        <w:pStyle w:val="Heading3"/>
+      </w:pPr>
+      <w:bookmarkStart w:id="25" w:name="_Toc131092261"/>
+      <w:r>
+        <w:t>Development Environments and Other Tools</w:t>
+      </w:r>
+      <w:bookmarkEnd w:id="25"/>
+    </w:p>
+    <w:p/>
+    <w:p>
+      <w:pPr>
+        <w:pStyle w:val="Heading1"/>
+      </w:pPr>
+      <w:bookmarkStart w:id="26" w:name="_Toc131092262"/>
+      <w:r>
+        <w:t>Project Planning</w:t>
+      </w:r>
+      <w:bookmarkEnd w:id="26"/>
+    </w:p>
+    <w:p/>
+    <w:p>
+      <w:pPr>
+        <w:pStyle w:val="Heading2"/>
+      </w:pPr>
+      <w:bookmarkStart w:id="27" w:name="_Toc131092263"/>
+      <w:r>
+        <w:t>Resource Consideration</w:t>
+      </w:r>
+      <w:bookmarkEnd w:id="27"/>
+    </w:p>
+    <w:p/>
+    <w:p>
+      <w:pPr>
+        <w:pStyle w:val="Heading2"/>
+      </w:pPr>
+      <w:bookmarkStart w:id="28" w:name="_Toc131092264"/>
+      <w:r>
+        <w:t>Risk Assessment</w:t>
+      </w:r>
+      <w:bookmarkEnd w:id="28"/>
+    </w:p>
+    <w:p/>
+    <w:p>
+      <w:pPr>
+        <w:pStyle w:val="Heading2"/>
+      </w:pPr>
+      <w:bookmarkStart w:id="29" w:name="_Toc131092265"/>
+      <w:r>
+        <w:t>Data Management</w:t>
+      </w:r>
+      <w:bookmarkEnd w:id="29"/>
+    </w:p>
+    <w:p/>
+    <w:p>
+      <w:pPr>
+        <w:pStyle w:val="Heading2"/>
+      </w:pPr>
+      <w:bookmarkStart w:id="30" w:name="_Toc131092266"/>
+      <w:r>
+        <w:t>Knowledge and Skills Required</w:t>
+      </w:r>
+      <w:bookmarkEnd w:id="30"/>
+    </w:p>
+    <w:p/>
+    <w:p>
+      <w:pPr>
+        <w:pStyle w:val="Heading2"/>
+      </w:pPr>
+      <w:bookmarkStart w:id="31" w:name="_Toc131092267"/>
+      <w:r>
+        <w:t>Involving Stakeholders</w:t>
+      </w:r>
+      <w:bookmarkEnd w:id="31"/>
+    </w:p>
+    <w:p/>
+    <w:p>
+      <w:pPr>
+        <w:pStyle w:val="Heading1"/>
+      </w:pPr>
+      <w:bookmarkStart w:id="32" w:name="_Toc131092268"/>
+      <w:r>
+        <w:t>System Requirements</w:t>
+      </w:r>
+      <w:bookmarkEnd w:id="32"/>
+    </w:p>
+    <w:p/>
+    <w:p>
+      <w:pPr>
+        <w:pStyle w:val="Heading2"/>
+      </w:pPr>
+      <w:bookmarkStart w:id="33" w:name="_Toc131092269"/>
+      <w:r>
+        <w:t>Requirements Gathering</w:t>
+      </w:r>
+      <w:bookmarkEnd w:id="33"/>
+    </w:p>
+    <w:p/>
+    <w:p>
+      <w:pPr>
+        <w:pStyle w:val="Heading2"/>
+      </w:pPr>
+      <w:bookmarkStart w:id="34" w:name="_Toc131092270"/>
+      <w:r>
+        <w:t>R</w:t>
+      </w:r>
+      <w:r>
+        <w:t>equirements</w:t>
+      </w:r>
+      <w:bookmarkEnd w:id="34"/>
+    </w:p>
+    <w:p/>
+    <w:p>
+      <w:pPr>
+        <w:pStyle w:val="Heading3"/>
+      </w:pPr>
+      <w:bookmarkStart w:id="35" w:name="_Toc131092271"/>
+      <w:r>
         <w:lastRenderedPageBreak/>
-        <w:t>Choosing a web framework</w:t>
-      </w:r>
-      <w:bookmarkEnd w:id="23"/>
-    </w:p>
-    <w:p/>
-    <w:p>
-      <w:pPr>
-        <w:pStyle w:val="Heading3"/>
-      </w:pPr>
-      <w:bookmarkStart w:id="24" w:name="_Toc131092260"/>
-      <w:r>
-        <w:t>Choosing a database backend</w:t>
-      </w:r>
-      <w:bookmarkEnd w:id="24"/>
-    </w:p>
-    <w:p/>
-    <w:p>
-      <w:pPr>
-        <w:pStyle w:val="Heading3"/>
-      </w:pPr>
-      <w:bookmarkStart w:id="25" w:name="_Toc131092261"/>
-      <w:r>
-        <w:t>Development Environments and Other Tools</w:t>
-      </w:r>
-      <w:bookmarkEnd w:id="25"/>
-    </w:p>
-    <w:p/>
-    <w:p>
-      <w:pPr>
-        <w:pStyle w:val="Heading1"/>
-      </w:pPr>
-      <w:bookmarkStart w:id="26" w:name="_Toc131092262"/>
-      <w:r>
-        <w:t>Project Planning</w:t>
-      </w:r>
-      <w:bookmarkEnd w:id="26"/>
-    </w:p>
-    <w:p/>
-    <w:p>
-      <w:pPr>
-        <w:pStyle w:val="Heading2"/>
-      </w:pPr>
-      <w:bookmarkStart w:id="27" w:name="_Toc131092263"/>
-      <w:r>
-        <w:t>Resource Consideration</w:t>
-      </w:r>
-      <w:bookmarkEnd w:id="27"/>
-    </w:p>
-    <w:p/>
-    <w:p>
-      <w:pPr>
-        <w:pStyle w:val="Heading2"/>
-      </w:pPr>
-      <w:bookmarkStart w:id="28" w:name="_Toc131092264"/>
-      <w:r>
-        <w:t>Risk Assessment</w:t>
-      </w:r>
-      <w:bookmarkEnd w:id="28"/>
-    </w:p>
-    <w:p/>
-    <w:p>
-      <w:pPr>
-        <w:pStyle w:val="Heading2"/>
-      </w:pPr>
-      <w:bookmarkStart w:id="29" w:name="_Toc131092265"/>
-      <w:r>
-        <w:t>Data Management</w:t>
-      </w:r>
-      <w:bookmarkEnd w:id="29"/>
-    </w:p>
-    <w:p/>
-    <w:p>
-      <w:pPr>
-        <w:pStyle w:val="Heading2"/>
-      </w:pPr>
-      <w:bookmarkStart w:id="30" w:name="_Toc131092266"/>
-      <w:r>
-        <w:t>Knowledge and Skills Required</w:t>
-      </w:r>
-      <w:bookmarkEnd w:id="30"/>
-    </w:p>
-    <w:p/>
-    <w:p>
-      <w:pPr>
-        <w:pStyle w:val="Heading2"/>
-      </w:pPr>
-      <w:bookmarkStart w:id="31" w:name="_Toc131092267"/>
-      <w:r>
-        <w:t>Involving Stakeholders</w:t>
-      </w:r>
-      <w:bookmarkEnd w:id="31"/>
-    </w:p>
-    <w:p/>
-    <w:p>
-      <w:pPr>
-        <w:pStyle w:val="Heading1"/>
-      </w:pPr>
-      <w:bookmarkStart w:id="32" w:name="_Toc131092268"/>
-      <w:r>
-        <w:t>System Requirements</w:t>
-      </w:r>
-      <w:bookmarkEnd w:id="32"/>
-    </w:p>
-    <w:p/>
-    <w:p>
-      <w:pPr>
-        <w:pStyle w:val="Heading2"/>
-      </w:pPr>
-      <w:bookmarkStart w:id="33" w:name="_Toc131092269"/>
-      <w:r>
-        <w:t>Requirements Gathering</w:t>
-      </w:r>
-      <w:bookmarkEnd w:id="33"/>
-    </w:p>
-    <w:p/>
-    <w:p>
-      <w:pPr>
-        <w:pStyle w:val="Heading2"/>
-      </w:pPr>
-      <w:bookmarkStart w:id="34" w:name="_Toc131092270"/>
-      <w:r>
-        <w:t>R</w:t>
-      </w:r>
-      <w:r>
-        <w:t>equirements</w:t>
-      </w:r>
-      <w:bookmarkEnd w:id="34"/>
-    </w:p>
-    <w:p/>
-    <w:p>
-      <w:pPr>
-        <w:pStyle w:val="Heading3"/>
-      </w:pPr>
-      <w:bookmarkStart w:id="35" w:name="_Toc131092271"/>
-      <w:r>
         <w:t>Functional Requirements</w:t>
       </w:r>
       <w:bookmarkEnd w:id="35"/>
@@ -6642,7 +6528,6 @@
               <w:rPr>
                 <w:lang w:val="en-US"/>
               </w:rPr>
-              <w:lastRenderedPageBreak/>
               <w:t>R4</w:t>
             </w:r>
           </w:p>
@@ -6769,21 +6654,7 @@
               <w:rPr>
                 <w:lang w:val="en-US"/>
               </w:rPr>
-              <w:t xml:space="preserve">Application must be </w:t>
-            </w:r>
-            <w:proofErr w:type="spellStart"/>
-            <w:r>
-              <w:rPr>
-                <w:lang w:val="en-US"/>
-              </w:rPr>
-              <w:t>self contained</w:t>
-            </w:r>
-            <w:proofErr w:type="spellEnd"/>
-            <w:r>
-              <w:rPr>
-                <w:lang w:val="en-US"/>
-              </w:rPr>
-              <w:t xml:space="preserve"> and have ability to function on its own</w:t>
+              <w:t>Application must be self contained and have ability to function on its own</w:t>
             </w:r>
           </w:p>
         </w:tc>
@@ -6981,21 +6852,7 @@
               <w:rPr>
                 <w:lang w:val="en-US"/>
               </w:rPr>
-              <w:t xml:space="preserve">Application should have accessible </w:t>
-            </w:r>
-            <w:proofErr w:type="spellStart"/>
-            <w:r>
-              <w:rPr>
-                <w:lang w:val="en-US"/>
-              </w:rPr>
-              <w:t>gui</w:t>
-            </w:r>
-            <w:proofErr w:type="spellEnd"/>
-            <w:r>
-              <w:rPr>
-                <w:lang w:val="en-US"/>
-              </w:rPr>
-              <w:t xml:space="preserve"> menu</w:t>
+              <w:t>Application should have accessible gui menu</w:t>
             </w:r>
           </w:p>
         </w:tc>
@@ -7629,21 +7486,7 @@
               <w:rPr>
                 <w:lang w:val="en-US"/>
               </w:rPr>
-              <w:t xml:space="preserve">Application must be </w:t>
-            </w:r>
-            <w:proofErr w:type="spellStart"/>
-            <w:r>
-              <w:rPr>
-                <w:lang w:val="en-US"/>
-              </w:rPr>
-              <w:t>self contained</w:t>
-            </w:r>
-            <w:proofErr w:type="spellEnd"/>
-            <w:r>
-              <w:rPr>
-                <w:lang w:val="en-US"/>
-              </w:rPr>
-              <w:t xml:space="preserve"> and have ability to function on its own</w:t>
+              <w:t>Application must be self contained and have ability to function on its own</w:t>
             </w:r>
           </w:p>
         </w:tc>
@@ -7814,6 +7657,7 @@
               <w:rPr>
                 <w:lang w:val="en-US"/>
               </w:rPr>
+              <w:lastRenderedPageBreak/>
               <w:t>R7</w:t>
             </w:r>
           </w:p>
@@ -7841,21 +7685,7 @@
               <w:rPr>
                 <w:lang w:val="en-US"/>
               </w:rPr>
-              <w:t xml:space="preserve">Application should have accessible </w:t>
-            </w:r>
-            <w:proofErr w:type="spellStart"/>
-            <w:r>
-              <w:rPr>
-                <w:lang w:val="en-US"/>
-              </w:rPr>
-              <w:t>gui</w:t>
-            </w:r>
-            <w:proofErr w:type="spellEnd"/>
-            <w:r>
-              <w:rPr>
-                <w:lang w:val="en-US"/>
-              </w:rPr>
-              <w:t xml:space="preserve"> menu</w:t>
+              <w:t>Application should have accessible gui menu</w:t>
             </w:r>
           </w:p>
         </w:tc>
@@ -7919,7 +7749,6 @@
       </w:pPr>
       <w:bookmarkStart w:id="38" w:name="_Toc131092274"/>
       <w:r>
-        <w:lastRenderedPageBreak/>
         <w:t>UX Design</w:t>
       </w:r>
       <w:bookmarkEnd w:id="38"/>
@@ -8021,19 +7850,15 @@
       </w:pPr>
       <w:bookmarkStart w:id="42" w:name="_Toc131092278"/>
       <w:r>
+        <w:lastRenderedPageBreak/>
         <w:t>Data Modelling</w:t>
       </w:r>
       <w:bookmarkEnd w:id="42"/>
     </w:p>
     <w:p>
       <w:r>
-        <w:t xml:space="preserve">Replace this section with csv file editing or </w:t>
-      </w:r>
-      <w:proofErr w:type="gramStart"/>
-      <w:r>
-        <w:t>similar</w:t>
-      </w:r>
-      <w:proofErr w:type="gramEnd"/>
+        <w:t>Replace this section with csv file editing or similar</w:t>
+      </w:r>
     </w:p>
     <w:p/>
     <w:p>
@@ -8105,14 +7930,9 @@
       </w:pPr>
       <w:bookmarkStart w:id="48" w:name="_Toc131092284"/>
       <w:r>
-        <w:t xml:space="preserve">Additional libraries </w:t>
-      </w:r>
-      <w:proofErr w:type="gramStart"/>
-      <w:r>
-        <w:t>used</w:t>
+        <w:t>Additional libraries used</w:t>
       </w:r>
       <w:bookmarkEnd w:id="48"/>
-      <w:proofErr w:type="gramEnd"/>
       <w:r>
         <w:tab/>
       </w:r>
@@ -8226,14 +8046,9 @@
       </w:pPr>
       <w:bookmarkStart w:id="58" w:name="_Toc131092294"/>
       <w:r>
-        <w:t xml:space="preserve">Evaluation of technologies </w:t>
-      </w:r>
-      <w:proofErr w:type="gramStart"/>
-      <w:r>
-        <w:t>used</w:t>
+        <w:t>Evaluation of technologies used</w:t>
       </w:r>
       <w:bookmarkEnd w:id="58"/>
-      <w:proofErr w:type="gramEnd"/>
       <w:r>
         <w:tab/>
       </w:r>
@@ -8304,14 +8119,9 @@
       </w:pPr>
       <w:bookmarkStart w:id="64" w:name="_Toc131092300"/>
       <w:r>
-        <w:t xml:space="preserve">Additional work </w:t>
-      </w:r>
-      <w:proofErr w:type="gramStart"/>
-      <w:r>
-        <w:t>completed</w:t>
+        <w:t>Additional work completed</w:t>
       </w:r>
       <w:bookmarkEnd w:id="64"/>
-      <w:proofErr w:type="gramEnd"/>
     </w:p>
     <w:p/>
     <w:p>
@@ -8356,14 +8166,9 @@
       </w:pPr>
       <w:bookmarkStart w:id="68" w:name="_Toc131092304"/>
       <w:r>
-        <w:t xml:space="preserve">Products </w:t>
-      </w:r>
-      <w:proofErr w:type="gramStart"/>
-      <w:r>
-        <w:t>produced</w:t>
+        <w:t>Products produced</w:t>
       </w:r>
       <w:bookmarkEnd w:id="68"/>
-      <w:proofErr w:type="gramEnd"/>
     </w:p>
     <w:p/>
     <w:p>
@@ -9681,6 +9486,7 @@
   <w:style w:type="character" w:default="1" w:styleId="DefaultParagraphFont">
     <w:name w:val="Default Paragraph Font"/>
     <w:uiPriority w:val="1"/>
+    <w:semiHidden/>
     <w:unhideWhenUsed/>
   </w:style>
   <w:style w:type="table" w:default="1" w:styleId="TableNormal">

</xml_diff>

<commit_message>
added updated report and browning report
</commit_message>
<xml_diff>
--- a/report documents/Harmonica AMT.docx
+++ b/report documents/Harmonica AMT.docx
@@ -5736,84 +5736,107 @@
         <w:t xml:space="preserve">While searching for previously existing harmonica transcribers, I found many systems that offer plain audio to midi and sheet music </w:t>
       </w:r>
       <w:r>
-        <w:t>transcribers (basic pitch is an example of such), however none of these would work correctly for a harmonica, as each note on a harmonica (bar the lowest and highest notes) are a mixture of different notes played at the same time with varying pitches, which would not return an easily recognisable notation format that the harmonica has.</w:t>
-      </w:r>
-    </w:p>
-    <w:p>
-      <w:r>
-        <w:t xml:space="preserve">With the system I aim to create, </w:t>
-      </w:r>
-      <w:r>
-        <w:t>the returned sheet music will be in the harmonicas sheet music notation, allowing users to easily read the generated notes.</w:t>
+        <w:t xml:space="preserve">transcribers (basic pitch is an example of such), however none of these would work correctly for a harmonica, as each note on a harmonica (bar the lowest and highest notes) are a mixture of different notes played at the same time with varying pitches, which would not return an easily recognisable notation format that the harmonica </w:t>
+      </w:r>
+      <w:r>
+        <w:t>uses</w:t>
+      </w:r>
+      <w:r>
+        <w:t>.</w:t>
+      </w:r>
+    </w:p>
+    <w:p>
+      <w:r>
+        <w:t>*screenshots of audio to sheet notation programs (basic pitch, songify, ect.)*</w:t>
       </w:r>
     </w:p>
     <w:p>
       <w:pPr>
         <w:pStyle w:val="Heading2"/>
       </w:pPr>
-      <w:bookmarkStart w:id="12" w:name="_Toc131092248"/>
-      <w:r>
-        <w:t>Current System</w:t>
+      <w:bookmarkStart w:id="12" w:name="_Toc131092249"/>
+      <w:r>
+        <w:t>Desired Solution</w:t>
       </w:r>
       <w:bookmarkEnd w:id="12"/>
     </w:p>
+    <w:p>
+      <w:r>
+        <w:t xml:space="preserve">With the system I aim to create, the returned sheet music will be in the harmonicas sheet music format of a number corresponding to the harmonicas note played and an arrow or other </w:t>
+      </w:r>
+      <w:r>
+        <w:t>icon / text to indicate the blow or draw direction (this could be done through an up or down arrow, or a negative operator symbol to indicate a draw note and lack of said symbol to indicate a blow note)</w:t>
+      </w:r>
+    </w:p>
+    <w:p>
+      <w:r>
+        <w:t>*insert screenshots of harmonica notation and possible draw / blow notation</w:t>
+      </w:r>
+    </w:p>
+    <w:p>
+      <w:pPr>
+        <w:pStyle w:val="Heading2"/>
+      </w:pPr>
+    </w:p>
+    <w:p>
+      <w:pPr>
+        <w:pStyle w:val="Heading2"/>
+      </w:pPr>
+      <w:bookmarkStart w:id="13" w:name="_Toc131092251"/>
+      <w:r>
+        <w:t>W</w:t>
+      </w:r>
+      <w:r>
+        <w:t>eighing up the options</w:t>
+      </w:r>
+      <w:bookmarkEnd w:id="13"/>
+    </w:p>
+    <w:p>
+      <w:r>
+        <w:t xml:space="preserve">Upon further researching into existing solutions for harmonica transcribers and general transcribers currently available, the best course of action would be to create an application that uses the existing basic pitch module to process an audio file passed into the applications frontend. The results from this module will then be passed through to the backend for processing that will further fine tune the results from this </w:t>
+      </w:r>
+      <w:r>
+        <w:t>basic pitch</w:t>
+      </w:r>
+      <w:r>
+        <w:t xml:space="preserve"> into a json object of harmonica notes. This json object will then be passed </w:t>
+      </w:r>
+      <w:r>
+        <w:t xml:space="preserve">back to the </w:t>
+      </w:r>
+      <w:r>
+        <w:t>applications frontend and rendered in a format recognisable to the user. The rendered notes will then be downloadable for future reference of the user in their own time</w:t>
+      </w:r>
+      <w:r>
+        <w:t xml:space="preserve"> so that they do not have to use the application to view the generated notes.</w:t>
+      </w:r>
+    </w:p>
+    <w:p>
+      <w:r>
+        <w:br w:type="page"/>
+      </w:r>
+    </w:p>
+    <w:p>
+      <w:pPr>
+        <w:pStyle w:val="Heading1"/>
+      </w:pPr>
+      <w:bookmarkStart w:id="14" w:name="_Toc131092252"/>
+      <w:r>
+        <w:lastRenderedPageBreak/>
+        <w:t>Technical Background</w:t>
+      </w:r>
+      <w:bookmarkEnd w:id="14"/>
+    </w:p>
     <w:p/>
     <w:p>
       <w:pPr>
         <w:pStyle w:val="Heading2"/>
       </w:pPr>
-      <w:bookmarkStart w:id="13" w:name="_Toc131092249"/>
-      <w:r>
-        <w:t>Desired Solution</w:t>
-      </w:r>
-      <w:bookmarkEnd w:id="13"/>
-    </w:p>
-    <w:p/>
-    <w:p>
-      <w:pPr>
-        <w:pStyle w:val="Heading2"/>
-      </w:pPr>
-      <w:bookmarkStart w:id="14" w:name="_Toc131092250"/>
-      <w:r>
-        <w:t>Potential Existing Solutions</w:t>
-      </w:r>
-      <w:bookmarkEnd w:id="14"/>
-    </w:p>
-    <w:p/>
-    <w:p>
-      <w:pPr>
-        <w:pStyle w:val="Heading2"/>
-      </w:pPr>
-      <w:bookmarkStart w:id="15" w:name="_Toc131092251"/>
-      <w:r>
-        <w:t>W</w:t>
-      </w:r>
-      <w:r>
-        <w:t>eighing up the options</w:t>
+      <w:bookmarkStart w:id="15" w:name="_Toc131092253"/>
+      <w:r>
+        <w:t>Choosing a Software Development Life-Cycle</w:t>
       </w:r>
       <w:bookmarkEnd w:id="15"/>
-    </w:p>
-    <w:p/>
-    <w:p>
-      <w:pPr>
-        <w:pStyle w:val="Heading1"/>
-      </w:pPr>
-      <w:bookmarkStart w:id="16" w:name="_Toc131092252"/>
-      <w:r>
-        <w:t>Technical Background</w:t>
-      </w:r>
-      <w:bookmarkEnd w:id="16"/>
-    </w:p>
-    <w:p/>
-    <w:p>
-      <w:pPr>
-        <w:pStyle w:val="Heading2"/>
-      </w:pPr>
-      <w:bookmarkStart w:id="17" w:name="_Toc131092253"/>
-      <w:r>
-        <w:t>Choosing a Software Development Life-Cycle</w:t>
-      </w:r>
-      <w:bookmarkEnd w:id="17"/>
       <w:r>
         <w:tab/>
       </w:r>
@@ -5876,206 +5899,209 @@
     <w:p/>
     <w:p>
       <w:pPr>
+        <w:pStyle w:val="Heading3"/>
+      </w:pPr>
+      <w:bookmarkStart w:id="16" w:name="_Toc131092254"/>
+      <w:r>
+        <w:t>Considerations</w:t>
+      </w:r>
+      <w:bookmarkEnd w:id="16"/>
+    </w:p>
+    <w:p/>
+    <w:p>
+      <w:pPr>
+        <w:pStyle w:val="Heading3"/>
+      </w:pPr>
+      <w:bookmarkStart w:id="17" w:name="_Toc131092255"/>
+      <w:r>
+        <w:t>Software Development Life-Cycles</w:t>
+      </w:r>
+      <w:bookmarkEnd w:id="17"/>
+    </w:p>
+    <w:p/>
+    <w:p>
+      <w:pPr>
+        <w:pStyle w:val="Heading3"/>
+      </w:pPr>
+      <w:bookmarkStart w:id="18" w:name="_Toc131092256"/>
+      <w:r>
+        <w:t>Choosing a life-cycle model</w:t>
+      </w:r>
+      <w:bookmarkEnd w:id="18"/>
+    </w:p>
+    <w:p/>
+    <w:p>
+      <w:pPr>
         <w:pStyle w:val="Heading2"/>
       </w:pPr>
-      <w:bookmarkStart w:id="18" w:name="_Toc131092254"/>
+      <w:bookmarkStart w:id="19" w:name="_Toc131092257"/>
+      <w:r>
+        <w:t>Choosing the tools</w:t>
+      </w:r>
+      <w:bookmarkEnd w:id="19"/>
+    </w:p>
+    <w:p/>
+    <w:p>
+      <w:pPr>
+        <w:pStyle w:val="Heading3"/>
+      </w:pPr>
+      <w:bookmarkStart w:id="20" w:name="_Toc131092258"/>
+      <w:r>
+        <w:t>Identifying the needs</w:t>
+      </w:r>
+      <w:bookmarkEnd w:id="20"/>
+    </w:p>
+    <w:p>
+      <w:r>
+        <w:t>The proposed system for the harmonica transcriber would be a web app running either locally or hosted online, consisting of a frontend for the user to interact with (uploading files, displaying generated sheet music, downloading sheet music, etc) and a backend that will contain all functions needed to facilitate actions taken on the front end and to process any data or files passed through to the frontend.</w:t>
+      </w:r>
+    </w:p>
+    <w:p/>
+    <w:p>
+      <w:pPr>
+        <w:pStyle w:val="Heading3"/>
+      </w:pPr>
+      <w:bookmarkStart w:id="21" w:name="_Toc131092259"/>
+      <w:r>
+        <w:t>Choosing a web framework</w:t>
+      </w:r>
+      <w:bookmarkEnd w:id="21"/>
+    </w:p>
+    <w:p/>
+    <w:p>
+      <w:pPr>
+        <w:pStyle w:val="Heading3"/>
+      </w:pPr>
+      <w:bookmarkStart w:id="22" w:name="_Toc131092260"/>
+      <w:r>
+        <w:t>Choosing a database backend</w:t>
+      </w:r>
+      <w:bookmarkEnd w:id="22"/>
+    </w:p>
+    <w:p/>
+    <w:p>
+      <w:pPr>
+        <w:pStyle w:val="Heading3"/>
+      </w:pPr>
+      <w:bookmarkStart w:id="23" w:name="_Toc131092261"/>
+      <w:r>
+        <w:t>Development Environments and Other Tools</w:t>
+      </w:r>
+      <w:bookmarkEnd w:id="23"/>
+    </w:p>
+    <w:p/>
+    <w:p>
+      <w:pPr>
+        <w:pStyle w:val="Heading1"/>
+      </w:pPr>
+      <w:bookmarkStart w:id="24" w:name="_Toc131092262"/>
+      <w:r>
+        <w:t>Project Planning</w:t>
+      </w:r>
+      <w:bookmarkEnd w:id="24"/>
+    </w:p>
+    <w:p/>
+    <w:p>
+      <w:pPr>
+        <w:pStyle w:val="Heading2"/>
+      </w:pPr>
+      <w:bookmarkStart w:id="25" w:name="_Toc131092263"/>
+      <w:r>
+        <w:t>Resource Consideration</w:t>
+      </w:r>
+      <w:bookmarkEnd w:id="25"/>
+    </w:p>
+    <w:p/>
+    <w:p>
+      <w:pPr>
+        <w:pStyle w:val="Heading2"/>
+      </w:pPr>
+      <w:bookmarkStart w:id="26" w:name="_Toc131092264"/>
       <w:r>
         <w:lastRenderedPageBreak/>
-        <w:t>Considerations</w:t>
-      </w:r>
-      <w:bookmarkEnd w:id="18"/>
+        <w:t>Risk Assessment</w:t>
+      </w:r>
+      <w:bookmarkEnd w:id="26"/>
     </w:p>
     <w:p/>
     <w:p>
       <w:pPr>
         <w:pStyle w:val="Heading2"/>
       </w:pPr>
-      <w:bookmarkStart w:id="19" w:name="_Toc131092255"/>
-      <w:r>
-        <w:t>Software Development Life-Cycles</w:t>
-      </w:r>
-      <w:bookmarkEnd w:id="19"/>
+      <w:bookmarkStart w:id="27" w:name="_Toc131092265"/>
+      <w:r>
+        <w:t>Data Management</w:t>
+      </w:r>
+      <w:bookmarkEnd w:id="27"/>
     </w:p>
     <w:p/>
     <w:p>
       <w:pPr>
         <w:pStyle w:val="Heading2"/>
       </w:pPr>
-      <w:bookmarkStart w:id="20" w:name="_Toc131092256"/>
-      <w:r>
-        <w:t>Choosing a life-cycle model</w:t>
-      </w:r>
-      <w:bookmarkEnd w:id="20"/>
+      <w:bookmarkStart w:id="28" w:name="_Toc131092266"/>
+      <w:r>
+        <w:t>Knowledge and Skills Required</w:t>
+      </w:r>
+      <w:bookmarkEnd w:id="28"/>
     </w:p>
     <w:p/>
     <w:p>
       <w:pPr>
         <w:pStyle w:val="Heading2"/>
       </w:pPr>
-      <w:bookmarkStart w:id="21" w:name="_Toc131092257"/>
-      <w:r>
-        <w:t>Choosing the tools</w:t>
-      </w:r>
-      <w:bookmarkEnd w:id="21"/>
+      <w:bookmarkStart w:id="29" w:name="_Toc131092267"/>
+      <w:r>
+        <w:t>Involving Stakeholders</w:t>
+      </w:r>
+      <w:bookmarkEnd w:id="29"/>
     </w:p>
     <w:p/>
     <w:p>
       <w:pPr>
+        <w:pStyle w:val="Heading1"/>
+      </w:pPr>
+      <w:bookmarkStart w:id="30" w:name="_Toc131092268"/>
+      <w:r>
+        <w:t>System Requirements</w:t>
+      </w:r>
+      <w:bookmarkEnd w:id="30"/>
+    </w:p>
+    <w:p/>
+    <w:p>
+      <w:pPr>
+        <w:pStyle w:val="Heading2"/>
+      </w:pPr>
+      <w:bookmarkStart w:id="31" w:name="_Toc131092269"/>
+      <w:r>
+        <w:t>Requirements Gathering</w:t>
+      </w:r>
+      <w:bookmarkEnd w:id="31"/>
+    </w:p>
+    <w:p/>
+    <w:p>
+      <w:pPr>
+        <w:pStyle w:val="Heading2"/>
+      </w:pPr>
+      <w:bookmarkStart w:id="32" w:name="_Toc131092270"/>
+      <w:r>
+        <w:t>R</w:t>
+      </w:r>
+      <w:r>
+        <w:t>equirements</w:t>
+      </w:r>
+      <w:bookmarkEnd w:id="32"/>
+    </w:p>
+    <w:p/>
+    <w:p>
+      <w:pPr>
         <w:pStyle w:val="Heading3"/>
       </w:pPr>
-      <w:bookmarkStart w:id="22" w:name="_Toc131092258"/>
-      <w:r>
-        <w:t>Identifying the needs</w:t>
-      </w:r>
-      <w:bookmarkEnd w:id="22"/>
-    </w:p>
-    <w:p/>
-    <w:p/>
-    <w:p>
-      <w:pPr>
-        <w:pStyle w:val="Heading3"/>
-      </w:pPr>
-      <w:bookmarkStart w:id="23" w:name="_Toc131092259"/>
-      <w:r>
-        <w:t>Choosing a web framework</w:t>
-      </w:r>
-      <w:bookmarkEnd w:id="23"/>
-    </w:p>
-    <w:p/>
-    <w:p>
-      <w:pPr>
-        <w:pStyle w:val="Heading3"/>
-      </w:pPr>
-      <w:bookmarkStart w:id="24" w:name="_Toc131092260"/>
-      <w:r>
-        <w:t>Choosing a database backend</w:t>
-      </w:r>
-      <w:bookmarkEnd w:id="24"/>
-    </w:p>
-    <w:p/>
-    <w:p>
-      <w:pPr>
-        <w:pStyle w:val="Heading3"/>
-      </w:pPr>
-      <w:bookmarkStart w:id="25" w:name="_Toc131092261"/>
-      <w:r>
-        <w:t>Development Environments and Other Tools</w:t>
-      </w:r>
-      <w:bookmarkEnd w:id="25"/>
-    </w:p>
-    <w:p/>
-    <w:p>
-      <w:pPr>
-        <w:pStyle w:val="Heading1"/>
-      </w:pPr>
-      <w:bookmarkStart w:id="26" w:name="_Toc131092262"/>
-      <w:r>
-        <w:t>Project Planning</w:t>
-      </w:r>
-      <w:bookmarkEnd w:id="26"/>
-    </w:p>
-    <w:p/>
-    <w:p>
-      <w:pPr>
-        <w:pStyle w:val="Heading2"/>
-      </w:pPr>
-      <w:bookmarkStart w:id="27" w:name="_Toc131092263"/>
-      <w:r>
-        <w:t>Resource Consideration</w:t>
-      </w:r>
-      <w:bookmarkEnd w:id="27"/>
-    </w:p>
-    <w:p/>
-    <w:p>
-      <w:pPr>
-        <w:pStyle w:val="Heading2"/>
-      </w:pPr>
-      <w:bookmarkStart w:id="28" w:name="_Toc131092264"/>
-      <w:r>
-        <w:t>Risk Assessment</w:t>
-      </w:r>
-      <w:bookmarkEnd w:id="28"/>
-    </w:p>
-    <w:p/>
-    <w:p>
-      <w:pPr>
-        <w:pStyle w:val="Heading2"/>
-      </w:pPr>
-      <w:bookmarkStart w:id="29" w:name="_Toc131092265"/>
-      <w:r>
-        <w:t>Data Management</w:t>
-      </w:r>
-      <w:bookmarkEnd w:id="29"/>
-    </w:p>
-    <w:p/>
-    <w:p>
-      <w:pPr>
-        <w:pStyle w:val="Heading2"/>
-      </w:pPr>
-      <w:bookmarkStart w:id="30" w:name="_Toc131092266"/>
-      <w:r>
-        <w:t>Knowledge and Skills Required</w:t>
-      </w:r>
-      <w:bookmarkEnd w:id="30"/>
-    </w:p>
-    <w:p/>
-    <w:p>
-      <w:pPr>
-        <w:pStyle w:val="Heading2"/>
-      </w:pPr>
-      <w:bookmarkStart w:id="31" w:name="_Toc131092267"/>
-      <w:r>
-        <w:t>Involving Stakeholders</w:t>
-      </w:r>
-      <w:bookmarkEnd w:id="31"/>
-    </w:p>
-    <w:p/>
-    <w:p>
-      <w:pPr>
-        <w:pStyle w:val="Heading1"/>
-      </w:pPr>
-      <w:bookmarkStart w:id="32" w:name="_Toc131092268"/>
-      <w:r>
-        <w:t>System Requirements</w:t>
-      </w:r>
-      <w:bookmarkEnd w:id="32"/>
-    </w:p>
-    <w:p/>
-    <w:p>
-      <w:pPr>
-        <w:pStyle w:val="Heading2"/>
-      </w:pPr>
-      <w:bookmarkStart w:id="33" w:name="_Toc131092269"/>
-      <w:r>
-        <w:t>Requirements Gathering</w:t>
+      <w:bookmarkStart w:id="33" w:name="_Toc131092271"/>
+      <w:r>
+        <w:t>Functional Requirements</w:t>
       </w:r>
       <w:bookmarkEnd w:id="33"/>
-    </w:p>
-    <w:p/>
-    <w:p>
-      <w:pPr>
-        <w:pStyle w:val="Heading2"/>
-      </w:pPr>
-      <w:bookmarkStart w:id="34" w:name="_Toc131092270"/>
-      <w:r>
-        <w:t>R</w:t>
-      </w:r>
-      <w:r>
-        <w:t>equirements</w:t>
-      </w:r>
-      <w:bookmarkEnd w:id="34"/>
-    </w:p>
-    <w:p/>
-    <w:p>
-      <w:pPr>
-        <w:pStyle w:val="Heading3"/>
-      </w:pPr>
-      <w:bookmarkStart w:id="35" w:name="_Toc131092271"/>
-      <w:r>
-        <w:lastRenderedPageBreak/>
-        <w:t>Functional Requirements</w:t>
-      </w:r>
-      <w:bookmarkEnd w:id="35"/>
     </w:p>
     <w:tbl>
       <w:tblPr>
@@ -6903,11 +6929,11 @@
       <w:pPr>
         <w:pStyle w:val="Heading3"/>
       </w:pPr>
-      <w:bookmarkStart w:id="36" w:name="_Toc131092272"/>
+      <w:bookmarkStart w:id="34" w:name="_Toc131092272"/>
       <w:r>
         <w:t>Non-Functional Requirements</w:t>
       </w:r>
-      <w:bookmarkEnd w:id="36"/>
+      <w:bookmarkEnd w:id="34"/>
     </w:p>
     <w:tbl>
       <w:tblPr>
@@ -7063,6 +7089,7 @@
               <w:rPr>
                 <w:lang w:val="en-US"/>
               </w:rPr>
+              <w:lastRenderedPageBreak/>
               <w:t>R1</w:t>
             </w:r>
           </w:p>
@@ -7657,7 +7684,6 @@
               <w:rPr>
                 <w:lang w:val="en-US"/>
               </w:rPr>
-              <w:lastRenderedPageBreak/>
               <w:t>R7</w:t>
             </w:r>
           </w:p>
@@ -7736,22 +7762,23 @@
       <w:pPr>
         <w:pStyle w:val="Heading1"/>
       </w:pPr>
-      <w:bookmarkStart w:id="37" w:name="_Toc131092273"/>
+      <w:bookmarkStart w:id="35" w:name="_Toc131092273"/>
       <w:r>
         <w:t>Design</w:t>
       </w:r>
-      <w:bookmarkEnd w:id="37"/>
+      <w:bookmarkEnd w:id="35"/>
     </w:p>
     <w:p/>
     <w:p>
       <w:pPr>
         <w:pStyle w:val="Heading2"/>
       </w:pPr>
-      <w:bookmarkStart w:id="38" w:name="_Toc131092274"/>
-      <w:r>
+      <w:bookmarkStart w:id="36" w:name="_Toc131092274"/>
+      <w:r>
+        <w:lastRenderedPageBreak/>
         <w:t>UX Design</w:t>
       </w:r>
-      <w:bookmarkEnd w:id="38"/>
+      <w:bookmarkEnd w:id="36"/>
     </w:p>
     <w:p>
       <w:r>
@@ -7814,11 +7841,11 @@
       <w:pPr>
         <w:pStyle w:val="Heading3"/>
       </w:pPr>
-      <w:bookmarkStart w:id="39" w:name="_Toc131092275"/>
+      <w:bookmarkStart w:id="37" w:name="_Toc131092275"/>
       <w:r>
         <w:t>Design Principles</w:t>
       </w:r>
-      <w:bookmarkEnd w:id="39"/>
+      <w:bookmarkEnd w:id="37"/>
     </w:p>
     <w:p/>
     <w:p/>
@@ -7826,64 +7853,63 @@
       <w:pPr>
         <w:pStyle w:val="Heading3"/>
       </w:pPr>
-      <w:bookmarkStart w:id="40" w:name="_Toc131092276"/>
+      <w:bookmarkStart w:id="38" w:name="_Toc131092276"/>
       <w:r>
         <w:t>UI Designs</w:t>
       </w:r>
+      <w:bookmarkEnd w:id="38"/>
+    </w:p>
+    <w:p/>
+    <w:p>
+      <w:pPr>
+        <w:pStyle w:val="Heading3"/>
+      </w:pPr>
+      <w:bookmarkStart w:id="39" w:name="_Toc131092277"/>
+      <w:r>
+        <w:t>UI Implementations</w:t>
+      </w:r>
+      <w:bookmarkEnd w:id="39"/>
+    </w:p>
+    <w:p/>
+    <w:p>
+      <w:pPr>
+        <w:pStyle w:val="Heading2"/>
+      </w:pPr>
+      <w:bookmarkStart w:id="40" w:name="_Toc131092278"/>
+      <w:r>
+        <w:t>Data Modelling</w:t>
+      </w:r>
       <w:bookmarkEnd w:id="40"/>
     </w:p>
+    <w:p>
+      <w:r>
+        <w:t>Replace this section with csv file editing or similar</w:t>
+      </w:r>
+    </w:p>
     <w:p/>
     <w:p>
       <w:pPr>
         <w:pStyle w:val="Heading3"/>
       </w:pPr>
-      <w:bookmarkStart w:id="41" w:name="_Toc131092277"/>
-      <w:r>
-        <w:t>UI Implementations</w:t>
+      <w:bookmarkStart w:id="41" w:name="_Toc131092279"/>
+      <w:r>
+        <w:t>Database Design</w:t>
       </w:r>
       <w:bookmarkEnd w:id="41"/>
     </w:p>
     <w:p/>
     <w:p>
       <w:pPr>
-        <w:pStyle w:val="Heading2"/>
-      </w:pPr>
-      <w:bookmarkStart w:id="42" w:name="_Toc131092278"/>
-      <w:r>
-        <w:lastRenderedPageBreak/>
-        <w:t>Data Modelling</w:t>
+        <w:pStyle w:val="Heading3"/>
+      </w:pPr>
+      <w:bookmarkStart w:id="42" w:name="_Toc131092280"/>
+      <w:r>
+        <w:t>Data Models</w:t>
       </w:r>
       <w:bookmarkEnd w:id="42"/>
     </w:p>
     <w:p>
       <w:r>
-        <w:t>Replace this section with csv file editing or similar</w:t>
-      </w:r>
-    </w:p>
-    <w:p/>
-    <w:p>
-      <w:pPr>
-        <w:pStyle w:val="Heading3"/>
-      </w:pPr>
-      <w:bookmarkStart w:id="43" w:name="_Toc131092279"/>
-      <w:r>
-        <w:t>Database Design</w:t>
-      </w:r>
-      <w:bookmarkEnd w:id="43"/>
-    </w:p>
-    <w:p/>
-    <w:p>
-      <w:pPr>
-        <w:pStyle w:val="Heading3"/>
-      </w:pPr>
-      <w:bookmarkStart w:id="44" w:name="_Toc131092280"/>
-      <w:r>
-        <w:t>Data Models</w:t>
-      </w:r>
-      <w:bookmarkEnd w:id="44"/>
-    </w:p>
-    <w:p>
-      <w:r>
         <w:br w:type="page"/>
       </w:r>
     </w:p>
@@ -7891,48 +7917,164 @@
       <w:pPr>
         <w:pStyle w:val="Heading1"/>
       </w:pPr>
-      <w:bookmarkStart w:id="45" w:name="_Toc131092281"/>
+      <w:bookmarkStart w:id="43" w:name="_Toc131092281"/>
       <w:r>
         <w:lastRenderedPageBreak/>
         <w:t>Implementation</w:t>
       </w:r>
+      <w:bookmarkEnd w:id="43"/>
+    </w:p>
+    <w:p/>
+    <w:p>
+      <w:pPr>
+        <w:pStyle w:val="Heading2"/>
+      </w:pPr>
+      <w:bookmarkStart w:id="44" w:name="_Toc131092282"/>
+      <w:r>
+        <w:t>A</w:t>
+      </w:r>
+      <w:r>
+        <w:t>rchitecture Overview</w:t>
+      </w:r>
+      <w:bookmarkEnd w:id="44"/>
+    </w:p>
+    <w:p/>
+    <w:p>
+      <w:pPr>
+        <w:pStyle w:val="Heading3"/>
+      </w:pPr>
+      <w:bookmarkStart w:id="45" w:name="_Toc131092283"/>
+      <w:r>
+        <w:t>Architecture</w:t>
+      </w:r>
       <w:bookmarkEnd w:id="45"/>
     </w:p>
     <w:p/>
     <w:p>
       <w:pPr>
+        <w:pStyle w:val="Heading3"/>
+      </w:pPr>
+      <w:bookmarkStart w:id="46" w:name="_Toc131092284"/>
+      <w:r>
+        <w:t>Additional libraries used</w:t>
+      </w:r>
+      <w:bookmarkEnd w:id="46"/>
+      <w:r>
+        <w:tab/>
+      </w:r>
+    </w:p>
+    <w:p/>
+    <w:p>
+      <w:pPr>
         <w:pStyle w:val="Heading2"/>
       </w:pPr>
-      <w:bookmarkStart w:id="46" w:name="_Toc131092282"/>
-      <w:r>
-        <w:t>A</w:t>
-      </w:r>
-      <w:r>
-        <w:t>rchitecture Overview</w:t>
-      </w:r>
-      <w:bookmarkEnd w:id="46"/>
+      <w:bookmarkStart w:id="47" w:name="_Toc131092285"/>
+      <w:r>
+        <w:t>Code Overview</w:t>
+      </w:r>
+      <w:bookmarkEnd w:id="47"/>
     </w:p>
     <w:p/>
     <w:p>
       <w:pPr>
+        <w:pStyle w:val="Heading2"/>
+      </w:pPr>
+      <w:bookmarkStart w:id="48" w:name="_Toc131092286"/>
+      <w:r>
+        <w:t>Obstacles Encountered</w:t>
+      </w:r>
+      <w:bookmarkEnd w:id="48"/>
+      <w:r>
+        <w:tab/>
+      </w:r>
+    </w:p>
+    <w:p/>
+    <w:p>
+      <w:pPr>
+        <w:pStyle w:val="Heading1"/>
+      </w:pPr>
+      <w:bookmarkStart w:id="49" w:name="_Toc131092287"/>
+      <w:r>
+        <w:t>Testing &amp; Evaluation</w:t>
+      </w:r>
+      <w:bookmarkEnd w:id="49"/>
+    </w:p>
+    <w:p/>
+    <w:p>
+      <w:pPr>
+        <w:pStyle w:val="Heading2"/>
+      </w:pPr>
+      <w:bookmarkStart w:id="50" w:name="_Toc131092288"/>
+      <w:r>
+        <w:t>Testing</w:t>
+      </w:r>
+      <w:bookmarkEnd w:id="50"/>
+    </w:p>
+    <w:p/>
+    <w:p>
+      <w:pPr>
         <w:pStyle w:val="Heading3"/>
       </w:pPr>
-      <w:bookmarkStart w:id="47" w:name="_Toc131092283"/>
-      <w:r>
-        <w:t>Architecture</w:t>
-      </w:r>
-      <w:bookmarkEnd w:id="47"/>
+      <w:bookmarkStart w:id="51" w:name="_Toc131092289"/>
+      <w:r>
+        <w:t>Unit Testing</w:t>
+      </w:r>
+      <w:bookmarkEnd w:id="51"/>
     </w:p>
     <w:p/>
     <w:p>
       <w:pPr>
         <w:pStyle w:val="Heading3"/>
       </w:pPr>
-      <w:bookmarkStart w:id="48" w:name="_Toc131092284"/>
-      <w:r>
-        <w:t>Additional libraries used</w:t>
-      </w:r>
-      <w:bookmarkEnd w:id="48"/>
+      <w:bookmarkStart w:id="52" w:name="_Toc131092290"/>
+      <w:r>
+        <w:t>System Testing</w:t>
+      </w:r>
+      <w:bookmarkEnd w:id="52"/>
+    </w:p>
+    <w:p/>
+    <w:p>
+      <w:pPr>
+        <w:pStyle w:val="Heading3"/>
+      </w:pPr>
+      <w:bookmarkStart w:id="53" w:name="_Toc131092291"/>
+      <w:r>
+        <w:t>Manual Testing</w:t>
+      </w:r>
+      <w:bookmarkEnd w:id="53"/>
+    </w:p>
+    <w:p/>
+    <w:p>
+      <w:pPr>
+        <w:pStyle w:val="Heading3"/>
+      </w:pPr>
+      <w:bookmarkStart w:id="54" w:name="_Toc131092292"/>
+      <w:r>
+        <w:t>Compatibility Testing</w:t>
+      </w:r>
+      <w:bookmarkEnd w:id="54"/>
+    </w:p>
+    <w:p/>
+    <w:p>
+      <w:pPr>
+        <w:pStyle w:val="Heading2"/>
+      </w:pPr>
+      <w:bookmarkStart w:id="55" w:name="_Toc131092293"/>
+      <w:r>
+        <w:t>Evaluation</w:t>
+      </w:r>
+      <w:bookmarkEnd w:id="55"/>
+    </w:p>
+    <w:p/>
+    <w:p>
+      <w:pPr>
+        <w:pStyle w:val="Heading3"/>
+      </w:pPr>
+      <w:bookmarkStart w:id="56" w:name="_Toc131092294"/>
+      <w:r>
+        <w:t>Evaluation of technologies used</w:t>
+      </w:r>
+      <w:bookmarkEnd w:id="56"/>
       <w:r>
         <w:tab/>
       </w:r>
@@ -7940,295 +8082,179 @@
     <w:p/>
     <w:p>
       <w:pPr>
+        <w:pStyle w:val="Heading3"/>
+      </w:pPr>
+      <w:bookmarkStart w:id="57" w:name="_Toc131092295"/>
+      <w:r>
+        <w:t>Evaluation of system</w:t>
+      </w:r>
+      <w:bookmarkEnd w:id="57"/>
+    </w:p>
+    <w:p/>
+    <w:p>
+      <w:pPr>
+        <w:pStyle w:val="Heading1"/>
+      </w:pPr>
+      <w:bookmarkStart w:id="58" w:name="_Toc131092296"/>
+      <w:r>
+        <w:t>Results</w:t>
+      </w:r>
+      <w:bookmarkEnd w:id="58"/>
+      <w:r>
+        <w:tab/>
+      </w:r>
+    </w:p>
+    <w:p/>
+    <w:p>
+      <w:pPr>
         <w:pStyle w:val="Heading2"/>
       </w:pPr>
-      <w:bookmarkStart w:id="49" w:name="_Toc131092285"/>
-      <w:r>
-        <w:t>Code Overview</w:t>
-      </w:r>
-      <w:bookmarkEnd w:id="49"/>
+      <w:bookmarkStart w:id="59" w:name="_Toc131092297"/>
+      <w:r>
+        <w:t>Fulfilment of project objectives</w:t>
+      </w:r>
+      <w:bookmarkEnd w:id="59"/>
     </w:p>
     <w:p/>
     <w:p>
       <w:pPr>
-        <w:pStyle w:val="Heading2"/>
-      </w:pPr>
-      <w:bookmarkStart w:id="50" w:name="_Toc131092286"/>
-      <w:r>
-        <w:t>Obstacles Encountered</w:t>
-      </w:r>
-      <w:bookmarkEnd w:id="50"/>
-      <w:r>
-        <w:tab/>
-      </w:r>
-    </w:p>
-    <w:p/>
-    <w:p>
-      <w:pPr>
-        <w:pStyle w:val="Heading1"/>
-      </w:pPr>
-      <w:bookmarkStart w:id="51" w:name="_Toc131092287"/>
-      <w:r>
-        <w:t>Testing &amp; Evaluation</w:t>
-      </w:r>
-      <w:bookmarkEnd w:id="51"/>
-    </w:p>
-    <w:p/>
-    <w:p>
-      <w:pPr>
-        <w:pStyle w:val="Heading2"/>
-      </w:pPr>
-      <w:bookmarkStart w:id="52" w:name="_Toc131092288"/>
-      <w:r>
-        <w:t>Testing</w:t>
-      </w:r>
-      <w:bookmarkEnd w:id="52"/>
-    </w:p>
-    <w:p/>
-    <w:p>
-      <w:pPr>
         <w:pStyle w:val="Heading3"/>
       </w:pPr>
-      <w:bookmarkStart w:id="53" w:name="_Toc131092289"/>
-      <w:r>
-        <w:t>Unit Testing</w:t>
-      </w:r>
-      <w:bookmarkEnd w:id="53"/>
-    </w:p>
-    <w:p/>
-    <w:p>
-      <w:pPr>
-        <w:pStyle w:val="Heading3"/>
-      </w:pPr>
-      <w:bookmarkStart w:id="54" w:name="_Toc131092290"/>
-      <w:r>
-        <w:t>System Testing</w:t>
-      </w:r>
-      <w:bookmarkEnd w:id="54"/>
-    </w:p>
-    <w:p/>
-    <w:p>
-      <w:pPr>
-        <w:pStyle w:val="Heading3"/>
-      </w:pPr>
-      <w:bookmarkStart w:id="55" w:name="_Toc131092291"/>
-      <w:r>
-        <w:t>Manual Testing</w:t>
-      </w:r>
-      <w:bookmarkEnd w:id="55"/>
-    </w:p>
-    <w:p/>
-    <w:p>
-      <w:pPr>
-        <w:pStyle w:val="Heading3"/>
-      </w:pPr>
-      <w:bookmarkStart w:id="56" w:name="_Toc131092292"/>
-      <w:r>
-        <w:t>Compatibility Testing</w:t>
-      </w:r>
-      <w:bookmarkEnd w:id="56"/>
-    </w:p>
-    <w:p/>
-    <w:p>
-      <w:pPr>
-        <w:pStyle w:val="Heading2"/>
-      </w:pPr>
-      <w:bookmarkStart w:id="57" w:name="_Toc131092293"/>
-      <w:r>
-        <w:t>Evaluation</w:t>
-      </w:r>
-      <w:bookmarkEnd w:id="57"/>
-    </w:p>
-    <w:p/>
-    <w:p>
-      <w:pPr>
-        <w:pStyle w:val="Heading3"/>
-      </w:pPr>
-      <w:bookmarkStart w:id="58" w:name="_Toc131092294"/>
-      <w:r>
-        <w:t>Evaluation of technologies used</w:t>
-      </w:r>
-      <w:bookmarkEnd w:id="58"/>
-      <w:r>
-        <w:tab/>
-      </w:r>
-    </w:p>
-    <w:p/>
-    <w:p>
-      <w:pPr>
-        <w:pStyle w:val="Heading3"/>
-      </w:pPr>
-      <w:bookmarkStart w:id="59" w:name="_Toc131092295"/>
-      <w:r>
-        <w:t>Evaluation of system</w:t>
-      </w:r>
-      <w:bookmarkEnd w:id="59"/>
-    </w:p>
-    <w:p/>
-    <w:p>
-      <w:pPr>
-        <w:pStyle w:val="Heading1"/>
-      </w:pPr>
-      <w:bookmarkStart w:id="60" w:name="_Toc131092296"/>
-      <w:r>
-        <w:t>Results</w:t>
-      </w:r>
-      <w:bookmarkEnd w:id="60"/>
-      <w:r>
-        <w:tab/>
-      </w:r>
-    </w:p>
-    <w:p/>
-    <w:p>
-      <w:pPr>
-        <w:pStyle w:val="Heading2"/>
-      </w:pPr>
-      <w:bookmarkStart w:id="61" w:name="_Toc131092297"/>
-      <w:r>
-        <w:t>Fulfilment of project objectives</w:t>
-      </w:r>
-      <w:bookmarkEnd w:id="61"/>
-    </w:p>
-    <w:p/>
-    <w:p>
-      <w:pPr>
-        <w:pStyle w:val="Heading3"/>
-      </w:pPr>
-      <w:bookmarkStart w:id="62" w:name="_Toc131092298"/>
+      <w:bookmarkStart w:id="60" w:name="_Toc131092298"/>
       <w:r>
         <w:lastRenderedPageBreak/>
         <w:t>Fulfilment of functional requirements</w:t>
       </w:r>
+      <w:bookmarkEnd w:id="60"/>
+    </w:p>
+    <w:p/>
+    <w:p>
+      <w:pPr>
+        <w:pStyle w:val="Heading3"/>
+      </w:pPr>
+      <w:bookmarkStart w:id="61" w:name="_Toc131092299"/>
+      <w:r>
+        <w:t>Fulfilment of non-functional requirements</w:t>
+      </w:r>
+      <w:bookmarkEnd w:id="61"/>
+    </w:p>
+    <w:p/>
+    <w:p>
+      <w:pPr>
+        <w:pStyle w:val="Heading3"/>
+      </w:pPr>
+      <w:bookmarkStart w:id="62" w:name="_Toc131092300"/>
+      <w:r>
+        <w:t>Additional work completed</w:t>
+      </w:r>
       <w:bookmarkEnd w:id="62"/>
     </w:p>
     <w:p/>
     <w:p>
       <w:pPr>
+        <w:pStyle w:val="Heading1"/>
+      </w:pPr>
+      <w:bookmarkStart w:id="63" w:name="_Toc131092301"/>
+      <w:r>
+        <w:t>Conclusion</w:t>
+      </w:r>
+      <w:bookmarkEnd w:id="63"/>
+      <w:r>
+        <w:tab/>
+      </w:r>
+    </w:p>
+    <w:p/>
+    <w:p>
+      <w:pPr>
+        <w:pStyle w:val="Heading2"/>
+      </w:pPr>
+      <w:bookmarkStart w:id="64" w:name="_Toc131092302"/>
+      <w:r>
+        <w:t>Reflecting on the project</w:t>
+      </w:r>
+      <w:bookmarkEnd w:id="64"/>
+    </w:p>
+    <w:p/>
+    <w:p>
+      <w:pPr>
         <w:pStyle w:val="Heading3"/>
       </w:pPr>
-      <w:bookmarkStart w:id="63" w:name="_Toc131092299"/>
-      <w:r>
-        <w:t>Fulfilment of non-functional requirements</w:t>
-      </w:r>
-      <w:bookmarkEnd w:id="63"/>
+      <w:bookmarkStart w:id="65" w:name="_Toc131092303"/>
+      <w:r>
+        <w:t>Project scope</w:t>
+      </w:r>
+      <w:bookmarkEnd w:id="65"/>
     </w:p>
     <w:p/>
     <w:p>
       <w:pPr>
         <w:pStyle w:val="Heading3"/>
       </w:pPr>
-      <w:bookmarkStart w:id="64" w:name="_Toc131092300"/>
-      <w:r>
-        <w:t>Additional work completed</w:t>
-      </w:r>
-      <w:bookmarkEnd w:id="64"/>
+      <w:bookmarkStart w:id="66" w:name="_Toc131092304"/>
+      <w:r>
+        <w:t>Products produced</w:t>
+      </w:r>
+      <w:bookmarkEnd w:id="66"/>
     </w:p>
     <w:p/>
     <w:p>
       <w:pPr>
+        <w:pStyle w:val="Heading3"/>
+      </w:pPr>
+      <w:bookmarkStart w:id="67" w:name="_Toc131092305"/>
+      <w:r>
+        <w:t>Managing the process</w:t>
+      </w:r>
+      <w:bookmarkEnd w:id="67"/>
+      <w:r>
+        <w:tab/>
+      </w:r>
+    </w:p>
+    <w:p/>
+    <w:p>
+      <w:pPr>
+        <w:pStyle w:val="Heading2"/>
+      </w:pPr>
+      <w:bookmarkStart w:id="68" w:name="_Toc131092306"/>
+      <w:r>
+        <w:t>Suggestions for future improvements</w:t>
+      </w:r>
+      <w:bookmarkEnd w:id="68"/>
+    </w:p>
+    <w:p/>
+    <w:p>
+      <w:pPr>
         <w:pStyle w:val="Heading1"/>
       </w:pPr>
-      <w:bookmarkStart w:id="65" w:name="_Toc131092301"/>
-      <w:r>
-        <w:t>Conclusion</w:t>
-      </w:r>
-      <w:bookmarkEnd w:id="65"/>
+      <w:bookmarkStart w:id="69" w:name="_Toc131092307"/>
+      <w:r>
+        <w:t>References</w:t>
+      </w:r>
+      <w:bookmarkEnd w:id="69"/>
       <w:r>
         <w:tab/>
       </w:r>
     </w:p>
+    <w:p>
+      <w:pPr>
+        <w:pStyle w:val="Heading1"/>
+      </w:pPr>
+      <w:bookmarkStart w:id="70" w:name="_Toc131092308"/>
+      <w:r>
+        <w:t>Appendices</w:t>
+      </w:r>
+      <w:bookmarkEnd w:id="70"/>
+    </w:p>
     <w:p/>
     <w:p>
       <w:pPr>
         <w:pStyle w:val="Heading2"/>
       </w:pPr>
-      <w:bookmarkStart w:id="66" w:name="_Toc131092302"/>
-      <w:r>
-        <w:t>Reflecting on the project</w:t>
-      </w:r>
-      <w:bookmarkEnd w:id="66"/>
-    </w:p>
-    <w:p/>
-    <w:p>
-      <w:pPr>
-        <w:pStyle w:val="Heading3"/>
-      </w:pPr>
-      <w:bookmarkStart w:id="67" w:name="_Toc131092303"/>
-      <w:r>
-        <w:t>Project scope</w:t>
-      </w:r>
-      <w:bookmarkEnd w:id="67"/>
-    </w:p>
-    <w:p/>
-    <w:p>
-      <w:pPr>
-        <w:pStyle w:val="Heading3"/>
-      </w:pPr>
-      <w:bookmarkStart w:id="68" w:name="_Toc131092304"/>
-      <w:r>
-        <w:t>Products produced</w:t>
-      </w:r>
-      <w:bookmarkEnd w:id="68"/>
-    </w:p>
-    <w:p/>
-    <w:p>
-      <w:pPr>
-        <w:pStyle w:val="Heading3"/>
-      </w:pPr>
-      <w:bookmarkStart w:id="69" w:name="_Toc131092305"/>
-      <w:r>
-        <w:t>Managing the process</w:t>
-      </w:r>
-      <w:bookmarkEnd w:id="69"/>
-      <w:r>
-        <w:tab/>
-      </w:r>
-    </w:p>
-    <w:p/>
-    <w:p>
-      <w:pPr>
-        <w:pStyle w:val="Heading2"/>
-      </w:pPr>
-      <w:bookmarkStart w:id="70" w:name="_Toc131092306"/>
-      <w:r>
-        <w:t>Suggestions for future improvements</w:t>
-      </w:r>
-      <w:bookmarkEnd w:id="70"/>
-    </w:p>
-    <w:p/>
-    <w:p>
-      <w:pPr>
-        <w:pStyle w:val="Heading1"/>
-      </w:pPr>
-      <w:bookmarkStart w:id="71" w:name="_Toc131092307"/>
-      <w:r>
-        <w:t>References</w:t>
+      <w:bookmarkStart w:id="71" w:name="_Toc131092309"/>
+      <w:r>
+        <w:t>Appendix 1 – Initial Gantt Chart</w:t>
       </w:r>
       <w:bookmarkEnd w:id="71"/>
-      <w:r>
-        <w:tab/>
-      </w:r>
-    </w:p>
-    <w:p>
-      <w:pPr>
-        <w:pStyle w:val="Heading1"/>
-      </w:pPr>
-      <w:bookmarkStart w:id="72" w:name="_Toc131092308"/>
-      <w:r>
-        <w:t>Appendices</w:t>
-      </w:r>
-      <w:bookmarkEnd w:id="72"/>
-    </w:p>
-    <w:p/>
-    <w:p>
-      <w:pPr>
-        <w:pStyle w:val="Heading2"/>
-      </w:pPr>
-      <w:bookmarkStart w:id="73" w:name="_Toc131092309"/>
-      <w:r>
-        <w:t>Appendix 1 – Initial Gantt Chart</w:t>
-      </w:r>
-      <w:bookmarkEnd w:id="73"/>
     </w:p>
     <w:p>
       <w:r>
@@ -8290,11 +8316,11 @@
       <w:pPr>
         <w:pStyle w:val="Heading2"/>
       </w:pPr>
-      <w:bookmarkStart w:id="74" w:name="_Toc131092310"/>
+      <w:bookmarkStart w:id="72" w:name="_Toc131092310"/>
       <w:r>
         <w:t>Appendix 2 – Unit tests listing</w:t>
       </w:r>
-      <w:bookmarkEnd w:id="74"/>
+      <w:bookmarkEnd w:id="72"/>
     </w:p>
     <w:p>
       <w:pPr>

</xml_diff>